<commit_message>
update with the gap analysis
</commit_message>
<xml_diff>
--- a/Resources/Community COmputing.docx
+++ b/Resources/Community COmputing.docx
@@ -1,6 +1,6 @@
 
 <file path=word/document.xml><?xml version="1.0" encoding="utf-8"?>
-<w:document xmlns:wpc="http://schemas.microsoft.com/office/word/2010/wordprocessingCanvas" xmlns:cx="http://schemas.microsoft.com/office/drawing/2014/chartex" xmlns:cx1="http://schemas.microsoft.com/office/drawing/2015/9/8/chartex" xmlns:mc="http://schemas.openxmlformats.org/markup-compatibility/2006" xmlns:o="urn:schemas-microsoft-com:office:office" xmlns:r="http://schemas.openxmlformats.org/officeDocument/2006/relationships" xmlns:m="http://schemas.openxmlformats.org/officeDocument/2006/math" xmlns:v="urn:schemas-microsoft-com:vml" xmlns:wp14="http://schemas.microsoft.com/office/word/2010/wordprocessingDrawing" xmlns:wp="http://schemas.openxmlformats.org/drawingml/2006/wordprocessingDrawing" xmlns:w10="urn:schemas-microsoft-com:office:word" xmlns:w="http://schemas.openxmlformats.org/wordprocessingml/2006/main" xmlns:w14="http://schemas.microsoft.com/office/word/2010/wordml" xmlns:w15="http://schemas.microsoft.com/office/word/2012/wordml" xmlns:w16se="http://schemas.microsoft.com/office/word/2015/wordml/symex" xmlns:wpg="http://schemas.microsoft.com/office/word/2010/wordprocessingGroup" xmlns:wpi="http://schemas.microsoft.com/office/word/2010/wordprocessingInk" xmlns:wne="http://schemas.microsoft.com/office/word/2006/wordml" xmlns:wps="http://schemas.microsoft.com/office/word/2010/wordprocessingShape" mc:Ignorable="w14 w15 w16se wp14">
+<w:document xmlns:wpc="http://schemas.microsoft.com/office/word/2010/wordprocessingCanvas" xmlns:cx="http://schemas.microsoft.com/office/drawing/2014/chartex" xmlns:cx1="http://schemas.microsoft.com/office/drawing/2015/9/8/chartex" xmlns:cx2="http://schemas.microsoft.com/office/drawing/2015/10/21/chartex" xmlns:cx3="http://schemas.microsoft.com/office/drawing/2016/5/9/chartex" xmlns:cx4="http://schemas.microsoft.com/office/drawing/2016/5/10/chartex" xmlns:cx5="http://schemas.microsoft.com/office/drawing/2016/5/11/chartex" xmlns:cx6="http://schemas.microsoft.com/office/drawing/2016/5/12/chartex" xmlns:cx7="http://schemas.microsoft.com/office/drawing/2016/5/13/chartex" xmlns:cx8="http://schemas.microsoft.com/office/drawing/2016/5/14/chartex" xmlns:mc="http://schemas.openxmlformats.org/markup-compatibility/2006" xmlns:aink="http://schemas.microsoft.com/office/drawing/2016/ink" xmlns:am3d="http://schemas.microsoft.com/office/drawing/2017/model3d" xmlns:o="urn:schemas-microsoft-com:office:office" xmlns:r="http://schemas.openxmlformats.org/officeDocument/2006/relationships" xmlns:m="http://schemas.openxmlformats.org/officeDocument/2006/math" xmlns:v="urn:schemas-microsoft-com:vml" xmlns:wp14="http://schemas.microsoft.com/office/word/2010/wordprocessingDrawing" xmlns:wp="http://schemas.openxmlformats.org/drawingml/2006/wordprocessingDrawing" xmlns:w10="urn:schemas-microsoft-com:office:word" xmlns:w="http://schemas.openxmlformats.org/wordprocessingml/2006/main" xmlns:w14="http://schemas.microsoft.com/office/word/2010/wordml" xmlns:w15="http://schemas.microsoft.com/office/word/2012/wordml" xmlns:w16cid="http://schemas.microsoft.com/office/word/2016/wordml/cid" xmlns:w16se="http://schemas.microsoft.com/office/word/2015/wordml/symex" xmlns:wpg="http://schemas.microsoft.com/office/word/2010/wordprocessingGroup" xmlns:wpi="http://schemas.microsoft.com/office/word/2010/wordprocessingInk" xmlns:wne="http://schemas.microsoft.com/office/word/2006/wordml" xmlns:wps="http://schemas.microsoft.com/office/word/2010/wordprocessingShape" mc:Ignorable="w14 w15 w16se w16cid wp14">
   <w:body>
     <w:p>
       <w:pPr>
@@ -96,7 +96,13 @@
         </w:numPr>
       </w:pPr>
       <w:r>
-        <w:t>2 x staff look after tech to schools program</w:t>
+        <w:t xml:space="preserve">2 x staff look after tech to </w:t>
+      </w:r>
+      <w:r>
+        <w:t>schools’</w:t>
+      </w:r>
+      <w:r>
+        <w:t xml:space="preserve"> program</w:t>
       </w:r>
     </w:p>
     <w:p>
@@ -422,7 +428,13 @@
         </w:numPr>
       </w:pPr>
       <w:r>
-        <w:t>Used oneDrive personal first</w:t>
+        <w:t xml:space="preserve">Used </w:t>
+      </w:r>
+      <w:r>
+        <w:t>O</w:t>
+      </w:r>
+      <w:r>
+        <w:t>neDrive personal first</w:t>
       </w:r>
     </w:p>
     <w:p>
@@ -542,19 +554,19 @@
         </w:numPr>
       </w:pPr>
       <w:r>
+        <w:t>Hard drive and S-drive are not always accessible when on the road</w:t>
+      </w:r>
+    </w:p>
+    <w:p>
+      <w:pPr>
+        <w:pStyle w:val="ListParagraph"/>
+        <w:numPr>
+          <w:ilvl w:val="0"/>
+          <w:numId w:val="1"/>
+        </w:numPr>
+      </w:pPr>
+      <w:r>
         <w:lastRenderedPageBreak/>
-        <w:t>Hard drive and S-drive are not always accessible when on the road</w:t>
-      </w:r>
-    </w:p>
-    <w:p>
-      <w:pPr>
-        <w:pStyle w:val="ListParagraph"/>
-        <w:numPr>
-          <w:ilvl w:val="0"/>
-          <w:numId w:val="1"/>
-        </w:numPr>
-      </w:pPr>
-      <w:r>
         <w:t>Struggled with the change to Ara (from CPIT and Aoraki Poly) to deal with the additional geographical challenge – now have teams in Oamaru and Timaru</w:t>
       </w:r>
     </w:p>
@@ -670,7 +682,15 @@
         </w:numPr>
       </w:pPr>
       <w:r>
-        <w:t>Can share screens – ie pull up live documents that everyone can see an interact with</w:t>
+        <w:t xml:space="preserve">Can share screens – </w:t>
+      </w:r>
+      <w:proofErr w:type="spellStart"/>
+      <w:r>
+        <w:t>ie</w:t>
+      </w:r>
+      <w:proofErr w:type="spellEnd"/>
+      <w:r>
+        <w:t xml:space="preserve"> pull up live documents that everyone can see an interact with</w:t>
       </w:r>
     </w:p>
     <w:p>
@@ -728,819 +748,921 @@
           <w:b/>
         </w:rPr>
       </w:pPr>
-      <w:r>
-        <w:rPr>
-          <w:b/>
-        </w:rPr>
-        <w:t>Coggle:</w:t>
-      </w:r>
-    </w:p>
-    <w:p>
-      <w:pPr>
-        <w:pStyle w:val="ListParagraph"/>
-        <w:numPr>
-          <w:ilvl w:val="0"/>
-          <w:numId w:val="1"/>
-        </w:numPr>
-      </w:pPr>
-      <w:r>
-        <w:t>Online collaborative mind map</w:t>
-      </w:r>
-    </w:p>
-    <w:p>
-      <w:pPr>
-        <w:pStyle w:val="ListParagraph"/>
-        <w:numPr>
-          <w:ilvl w:val="0"/>
-          <w:numId w:val="1"/>
-        </w:numPr>
-      </w:pPr>
-      <w:r>
-        <w:t>Can do live interaction with it</w:t>
-      </w:r>
-    </w:p>
-    <w:p>
-      <w:pPr>
-        <w:pStyle w:val="ListParagraph"/>
-        <w:numPr>
-          <w:ilvl w:val="0"/>
-          <w:numId w:val="1"/>
-        </w:numPr>
-      </w:pPr>
-      <w:r>
-        <w:t>Use to plan projects remotely</w:t>
-      </w:r>
-    </w:p>
-    <w:p>
-      <w:pPr>
-        <w:pStyle w:val="ListParagraph"/>
-        <w:numPr>
-          <w:ilvl w:val="1"/>
-          <w:numId w:val="1"/>
-        </w:numPr>
-      </w:pPr>
-      <w:r>
-        <w:t>People can add/change things</w:t>
-      </w:r>
-    </w:p>
-    <w:p>
-      <w:pPr>
-        <w:pStyle w:val="ListParagraph"/>
-        <w:numPr>
-          <w:ilvl w:val="1"/>
-          <w:numId w:val="1"/>
-        </w:numPr>
-      </w:pPr>
-      <w:r>
-        <w:t>Use to collect ideas without everyone needing to be in the same place</w:t>
-      </w:r>
-    </w:p>
-    <w:p>
-      <w:pPr>
-        <w:pStyle w:val="ListParagraph"/>
-        <w:numPr>
-          <w:ilvl w:val="0"/>
-          <w:numId w:val="1"/>
-        </w:numPr>
-      </w:pPr>
-      <w:r>
-        <w:t>Free version was being used</w:t>
-      </w:r>
-    </w:p>
-    <w:p>
-      <w:pPr>
-        <w:pStyle w:val="ListParagraph"/>
-        <w:numPr>
-          <w:ilvl w:val="1"/>
-          <w:numId w:val="1"/>
-        </w:numPr>
-      </w:pPr>
-      <w:r>
-        <w:t>Not secure</w:t>
-      </w:r>
-    </w:p>
-    <w:p>
-      <w:pPr>
-        <w:pStyle w:val="ListParagraph"/>
-        <w:numPr>
-          <w:ilvl w:val="1"/>
-          <w:numId w:val="1"/>
-        </w:numPr>
-      </w:pPr>
-      <w:r>
-        <w:t>Have to pay to make it private</w:t>
-      </w:r>
-    </w:p>
-    <w:p>
-      <w:pPr>
-        <w:pStyle w:val="ListParagraph"/>
-        <w:numPr>
-          <w:ilvl w:val="1"/>
-          <w:numId w:val="1"/>
-        </w:numPr>
-      </w:pPr>
-      <w:r>
-        <w:t>Free software not always private</w:t>
-      </w:r>
-    </w:p>
-    <w:p>
-      <w:pPr>
-        <w:rPr>
-          <w:b/>
-        </w:rPr>
-      </w:pPr>
-      <w:r>
-        <w:rPr>
-          <w:b/>
-        </w:rPr>
-        <w:t>Trello:</w:t>
-      </w:r>
-    </w:p>
-    <w:p>
-      <w:pPr>
-        <w:pStyle w:val="ListParagraph"/>
-        <w:numPr>
-          <w:ilvl w:val="0"/>
-          <w:numId w:val="1"/>
-        </w:numPr>
-      </w:pPr>
-      <w:r>
-        <w:t>Workflow software</w:t>
-      </w:r>
-    </w:p>
-    <w:p>
-      <w:pPr>
-        <w:pStyle w:val="ListParagraph"/>
-        <w:numPr>
-          <w:ilvl w:val="0"/>
-          <w:numId w:val="1"/>
-        </w:numPr>
-      </w:pPr>
-      <w:r>
-        <w:t>Used to write courses</w:t>
-      </w:r>
-    </w:p>
-    <w:p>
-      <w:pPr>
-        <w:pStyle w:val="ListParagraph"/>
-        <w:numPr>
-          <w:ilvl w:val="0"/>
-          <w:numId w:val="1"/>
-        </w:numPr>
-      </w:pPr>
-      <w:r>
-        <w:t>Allows interaction</w:t>
-      </w:r>
-    </w:p>
-    <w:p>
-      <w:pPr>
-        <w:pStyle w:val="ListParagraph"/>
-        <w:numPr>
-          <w:ilvl w:val="0"/>
-          <w:numId w:val="1"/>
-        </w:numPr>
-      </w:pPr>
-      <w:r>
-        <w:t>Can flag errors in online courses</w:t>
-      </w:r>
-    </w:p>
-    <w:p>
-      <w:pPr>
-        <w:pStyle w:val="ListParagraph"/>
-        <w:numPr>
-          <w:ilvl w:val="1"/>
-          <w:numId w:val="1"/>
-        </w:numPr>
-      </w:pPr>
-      <w:r>
-        <w:t>Both students and tutors can interact with it</w:t>
-      </w:r>
-    </w:p>
-    <w:p>
-      <w:pPr>
-        <w:rPr>
-          <w:b/>
-        </w:rPr>
-      </w:pPr>
-      <w:r>
-        <w:rPr>
-          <w:b/>
-        </w:rPr>
-        <w:t>Remote Teaching:</w:t>
-      </w:r>
-    </w:p>
-    <w:p>
-      <w:pPr>
-        <w:pStyle w:val="ListParagraph"/>
-        <w:numPr>
-          <w:ilvl w:val="0"/>
-          <w:numId w:val="1"/>
-        </w:numPr>
-      </w:pPr>
-      <w:r>
-        <w:t>Students do self paced learning</w:t>
-      </w:r>
-    </w:p>
-    <w:p>
-      <w:pPr>
-        <w:pStyle w:val="ListParagraph"/>
-        <w:numPr>
-          <w:ilvl w:val="0"/>
-          <w:numId w:val="1"/>
-        </w:numPr>
-      </w:pPr>
-      <w:r>
-        <w:t xml:space="preserve">All on moodle – </w:t>
-      </w:r>
-      <w:r>
-        <w:t>mixture</w:t>
-      </w:r>
-      <w:r>
-        <w:t xml:space="preserve"> of face to face/online</w:t>
-      </w:r>
-    </w:p>
-    <w:p>
-      <w:pPr>
-        <w:pStyle w:val="ListParagraph"/>
-        <w:numPr>
-          <w:ilvl w:val="0"/>
-          <w:numId w:val="1"/>
-        </w:numPr>
-      </w:pPr>
-      <w:r>
-        <w:t>Not teaching – facilitating learning</w:t>
-      </w:r>
-    </w:p>
-    <w:p>
-      <w:pPr>
-        <w:pStyle w:val="ListParagraph"/>
-        <w:numPr>
-          <w:ilvl w:val="1"/>
-          <w:numId w:val="1"/>
-        </w:numPr>
-      </w:pPr>
-      <w:r>
-        <w:t>Course content is live online and needs to be able to be updated /amended easily and quickly</w:t>
-      </w:r>
-    </w:p>
-    <w:p>
-      <w:pPr>
-        <w:pStyle w:val="ListParagraph"/>
-        <w:numPr>
-          <w:ilvl w:val="0"/>
-          <w:numId w:val="1"/>
-        </w:numPr>
-      </w:pPr>
-      <w:r>
-        <w:t>Instead of emailing stuff jump into trello and place into a project</w:t>
-      </w:r>
-    </w:p>
-    <w:p>
-      <w:pPr>
-        <w:pStyle w:val="ListParagraph"/>
-        <w:numPr>
-          <w:ilvl w:val="0"/>
-          <w:numId w:val="1"/>
-        </w:numPr>
-      </w:pPr>
-      <w:r>
-        <w:t>Can use with a phone</w:t>
-      </w:r>
-    </w:p>
-    <w:p>
-      <w:pPr>
-        <w:pStyle w:val="ListParagraph"/>
-        <w:numPr>
-          <w:ilvl w:val="0"/>
-          <w:numId w:val="1"/>
-        </w:numPr>
-      </w:pPr>
-      <w:r>
-        <w:t>Can put deadlines onto things</w:t>
-      </w:r>
-    </w:p>
-    <w:p>
-      <w:pPr>
-        <w:pStyle w:val="ListParagraph"/>
-        <w:numPr>
-          <w:ilvl w:val="0"/>
-          <w:numId w:val="1"/>
-        </w:numPr>
-      </w:pPr>
-      <w:r>
-        <w:lastRenderedPageBreak/>
-        <w:t>Can add files/images</w:t>
-      </w:r>
-    </w:p>
-    <w:p>
-      <w:pPr>
-        <w:rPr>
-          <w:b/>
-        </w:rPr>
-      </w:pPr>
-      <w:r>
-        <w:rPr>
-          <w:b/>
-        </w:rPr>
-        <w:t>Trello is not sanctioned by Ara</w:t>
-      </w:r>
-    </w:p>
-    <w:p>
-      <w:pPr>
-        <w:pStyle w:val="ListParagraph"/>
-        <w:numPr>
-          <w:ilvl w:val="0"/>
-          <w:numId w:val="1"/>
-        </w:numPr>
-      </w:pPr>
-      <w:r>
-        <w:t>Shadow IT – programs used while not sanctioned because they are better that what is supposed to be used</w:t>
-      </w:r>
-    </w:p>
-    <w:p>
-      <w:pPr>
-        <w:pStyle w:val="ListParagraph"/>
-        <w:numPr>
-          <w:ilvl w:val="1"/>
-          <w:numId w:val="1"/>
-        </w:numPr>
-      </w:pPr>
-      <w:r>
-        <w:t>Have access to Microsoft teams, but this is not integrated with SharePoint</w:t>
-      </w:r>
-    </w:p>
-    <w:p>
-      <w:pPr>
-        <w:pStyle w:val="ListParagraph"/>
-        <w:numPr>
-          <w:ilvl w:val="2"/>
-          <w:numId w:val="1"/>
-        </w:numPr>
-      </w:pPr>
-      <w:r>
-        <w:t>Don’t know how to use it</w:t>
-      </w:r>
-    </w:p>
-    <w:p>
-      <w:pPr>
-        <w:pStyle w:val="ListParagraph"/>
-        <w:numPr>
-          <w:ilvl w:val="2"/>
-          <w:numId w:val="1"/>
-        </w:numPr>
-      </w:pPr>
-      <w:r>
-        <w:t>Trello is easier, so that is what is used</w:t>
-      </w:r>
-    </w:p>
-    <w:p>
-      <w:pPr>
-        <w:pStyle w:val="ListParagraph"/>
-        <w:numPr>
-          <w:ilvl w:val="0"/>
-          <w:numId w:val="1"/>
-        </w:numPr>
-      </w:pPr>
-      <w:r>
-        <w:t>It was an adventure getting people on board with using trello</w:t>
-      </w:r>
-    </w:p>
-    <w:p>
-      <w:pPr>
-        <w:pStyle w:val="ListParagraph"/>
-        <w:numPr>
-          <w:ilvl w:val="1"/>
-          <w:numId w:val="1"/>
-        </w:numPr>
-      </w:pPr>
-      <w:r>
-        <w:t>Gets excited about new technology</w:t>
-      </w:r>
-    </w:p>
-    <w:p>
-      <w:pPr>
-        <w:pStyle w:val="ListParagraph"/>
-        <w:numPr>
-          <w:ilvl w:val="1"/>
-          <w:numId w:val="1"/>
-        </w:numPr>
-      </w:pPr>
-      <w:r>
-        <w:t>Not everyone was on board at first</w:t>
-      </w:r>
-    </w:p>
-    <w:p>
-      <w:pPr>
-        <w:pStyle w:val="ListParagraph"/>
-        <w:numPr>
-          <w:ilvl w:val="1"/>
-          <w:numId w:val="1"/>
-        </w:numPr>
-      </w:pPr>
-      <w:r>
-        <w:t>Everyone likes it now it’s shown that it works</w:t>
-      </w:r>
-    </w:p>
-    <w:p>
-      <w:pPr>
-        <w:rPr>
-          <w:b/>
-        </w:rPr>
-      </w:pPr>
-      <w:r>
-        <w:rPr>
-          <w:b/>
-        </w:rPr>
-        <w:t>Panopto:</w:t>
-      </w:r>
-    </w:p>
-    <w:p>
-      <w:pPr>
-        <w:pStyle w:val="ListParagraph"/>
-        <w:numPr>
-          <w:ilvl w:val="0"/>
-          <w:numId w:val="1"/>
-        </w:numPr>
-      </w:pPr>
-      <w:r>
-        <w:t>Used to create updates from the boss for the team</w:t>
-      </w:r>
-    </w:p>
-    <w:p>
-      <w:pPr>
-        <w:pStyle w:val="ListParagraph"/>
-        <w:numPr>
-          <w:ilvl w:val="0"/>
-          <w:numId w:val="1"/>
-        </w:numPr>
-      </w:pPr>
-      <w:r>
-        <w:t>Includes a powerpoint of slides (basic headings)</w:t>
-      </w:r>
-    </w:p>
-    <w:p>
-      <w:pPr>
-        <w:pStyle w:val="ListParagraph"/>
-        <w:numPr>
-          <w:ilvl w:val="0"/>
-          <w:numId w:val="1"/>
-        </w:numPr>
-      </w:pPr>
-      <w:r>
-        <w:t>Does a voice recording for detail</w:t>
-      </w:r>
-    </w:p>
-    <w:p>
-      <w:pPr>
-        <w:pStyle w:val="ListParagraph"/>
-        <w:numPr>
-          <w:ilvl w:val="0"/>
-          <w:numId w:val="1"/>
-        </w:numPr>
-      </w:pPr>
-      <w:r>
-        <w:t>Allows segmentation of each slide, so staff can watch as much or little as they want</w:t>
-      </w:r>
-    </w:p>
-    <w:p>
-      <w:pPr>
-        <w:pStyle w:val="ListParagraph"/>
-        <w:numPr>
-          <w:ilvl w:val="0"/>
-          <w:numId w:val="1"/>
-        </w:numPr>
-      </w:pPr>
-      <w:r>
-        <w:t>Staff can comment on what is there</w:t>
-      </w:r>
-    </w:p>
-    <w:p>
-      <w:pPr>
-        <w:pStyle w:val="ListParagraph"/>
-        <w:numPr>
-          <w:ilvl w:val="0"/>
-          <w:numId w:val="1"/>
-        </w:numPr>
-      </w:pPr>
-      <w:r>
-        <w:t>More personal than sending an email</w:t>
-      </w:r>
-    </w:p>
-    <w:p>
-      <w:pPr>
-        <w:pStyle w:val="ListParagraph"/>
-        <w:numPr>
-          <w:ilvl w:val="0"/>
-          <w:numId w:val="1"/>
-        </w:numPr>
-      </w:pPr>
-      <w:r>
-        <w:t>Can communicate emotion through the voice when using sound recording</w:t>
-      </w:r>
-    </w:p>
-    <w:p/>
-    <w:p>
-      <w:pPr>
-        <w:rPr>
-          <w:b/>
-        </w:rPr>
-      </w:pPr>
-      <w:r>
-        <w:rPr>
-          <w:b/>
-        </w:rPr>
-        <w:t>One Drive:</w:t>
-      </w:r>
-    </w:p>
-    <w:p>
-      <w:pPr>
-        <w:pStyle w:val="ListParagraph"/>
-        <w:numPr>
-          <w:ilvl w:val="0"/>
-          <w:numId w:val="1"/>
-        </w:numPr>
-      </w:pPr>
-      <w:r>
-        <w:t>Staff drive moved to oneDrive</w:t>
-      </w:r>
-    </w:p>
-    <w:p>
-      <w:pPr>
-        <w:pStyle w:val="ListParagraph"/>
-        <w:numPr>
-          <w:ilvl w:val="0"/>
-          <w:numId w:val="1"/>
-        </w:numPr>
-      </w:pPr>
-      <w:r>
-        <w:t>Can remote access into the system from home</w:t>
-      </w:r>
-    </w:p>
-    <w:p>
-      <w:pPr>
-        <w:pStyle w:val="ListParagraph"/>
-        <w:numPr>
-          <w:ilvl w:val="1"/>
-          <w:numId w:val="1"/>
-        </w:numPr>
-      </w:pPr>
-      <w:r>
-        <w:t>Not logging into the hard drive but into the actual computer</w:t>
-      </w:r>
-    </w:p>
-    <w:p/>
-    <w:p>
-      <w:pPr>
-        <w:pStyle w:val="ListParagraph"/>
-        <w:numPr>
-          <w:ilvl w:val="0"/>
-          <w:numId w:val="1"/>
-        </w:numPr>
-      </w:pPr>
-      <w:r>
-        <w:t>Tools aren’t always the answer</w:t>
-      </w:r>
-    </w:p>
-    <w:p>
-      <w:pPr>
-        <w:pStyle w:val="ListParagraph"/>
-        <w:numPr>
-          <w:ilvl w:val="1"/>
-          <w:numId w:val="1"/>
-        </w:numPr>
-      </w:pPr>
-      <w:r>
-        <w:t>What they enable is good</w:t>
-      </w:r>
-    </w:p>
-    <w:p>
-      <w:pPr>
-        <w:pStyle w:val="ListParagraph"/>
-        <w:numPr>
-          <w:ilvl w:val="1"/>
-          <w:numId w:val="1"/>
-        </w:numPr>
-      </w:pPr>
-      <w:r>
-        <w:t>Trello allows a common shared space</w:t>
-      </w:r>
-    </w:p>
-    <w:p>
-      <w:pPr>
-        <w:pStyle w:val="ListParagraph"/>
-        <w:numPr>
-          <w:ilvl w:val="0"/>
-          <w:numId w:val="1"/>
-        </w:numPr>
-      </w:pPr>
-      <w:r>
-        <w:t>Feels like he is working in a 20</w:t>
-      </w:r>
-      <w:r>
-        <w:rPr>
-          <w:vertAlign w:val="superscript"/>
-        </w:rPr>
-        <w:t>th</w:t>
-      </w:r>
-      <w:r>
-        <w:t xml:space="preserve"> century institution trying to do 21</w:t>
-      </w:r>
-      <w:r>
-        <w:rPr>
-          <w:vertAlign w:val="superscript"/>
-        </w:rPr>
-        <w:t>st</w:t>
-      </w:r>
-      <w:r>
-        <w:t xml:space="preserve"> century stuff</w:t>
-      </w:r>
-    </w:p>
-    <w:p>
-      <w:pPr>
-        <w:rPr>
-          <w:b/>
-        </w:rPr>
-      </w:pPr>
-      <w:r>
-        <w:rPr>
-          <w:b/>
-        </w:rPr>
-        <w:t>Requirements:</w:t>
-      </w:r>
-    </w:p>
-    <w:p>
-      <w:pPr>
-        <w:pStyle w:val="ListParagraph"/>
-        <w:numPr>
-          <w:ilvl w:val="0"/>
-          <w:numId w:val="1"/>
-        </w:numPr>
-      </w:pPr>
-      <w:r>
-        <w:t>Zoom works well because screens can be shared and remote staff can work on things together</w:t>
-      </w:r>
-    </w:p>
-    <w:p>
-      <w:pPr>
-        <w:pStyle w:val="ListParagraph"/>
-        <w:numPr>
-          <w:ilvl w:val="0"/>
-          <w:numId w:val="1"/>
-        </w:numPr>
-      </w:pPr>
-      <w:r>
-        <w:t>Need to always be connected</w:t>
-      </w:r>
-    </w:p>
-    <w:p>
-      <w:pPr>
-        <w:pStyle w:val="ListParagraph"/>
-        <w:numPr>
-          <w:ilvl w:val="0"/>
-          <w:numId w:val="1"/>
-        </w:numPr>
-      </w:pPr>
-      <w:r>
-        <w:t>Mobile tech helps with this</w:t>
-      </w:r>
-    </w:p>
-    <w:p>
-      <w:pPr>
-        <w:rPr>
-          <w:b/>
-          <w:u w:val="single"/>
-        </w:rPr>
-      </w:pPr>
-      <w:r>
-        <w:rPr>
-          <w:b/>
-          <w:u w:val="single"/>
-        </w:rPr>
-        <w:t>Questions:</w:t>
-      </w:r>
-    </w:p>
-    <w:p>
-      <w:pPr>
-        <w:rPr>
-          <w:b/>
-        </w:rPr>
-      </w:pPr>
-      <w:r>
-        <w:rPr>
-          <w:b/>
-        </w:rPr>
-        <w:t>What would happen if you couldn’t use trello?</w:t>
-      </w:r>
-    </w:p>
-    <w:p>
-      <w:pPr>
-        <w:pStyle w:val="ListParagraph"/>
-        <w:numPr>
-          <w:ilvl w:val="0"/>
-          <w:numId w:val="1"/>
-        </w:numPr>
-      </w:pPr>
-      <w:r>
-        <w:t>In a group looking at the future of tech for Ara</w:t>
-      </w:r>
-    </w:p>
-    <w:p>
-      <w:pPr>
-        <w:pStyle w:val="ListParagraph"/>
-        <w:numPr>
-          <w:ilvl w:val="0"/>
-          <w:numId w:val="1"/>
-        </w:numPr>
-      </w:pPr>
-      <w:r>
-        <w:t>Would be hard to stop using trello</w:t>
-      </w:r>
-    </w:p>
-    <w:p>
-      <w:pPr>
-        <w:pStyle w:val="ListParagraph"/>
-        <w:numPr>
-          <w:ilvl w:val="0"/>
-          <w:numId w:val="1"/>
-        </w:numPr>
-      </w:pPr>
-      <w:r>
-        <w:lastRenderedPageBreak/>
-        <w:t>If Ara brought in something better that would work it would be used</w:t>
-      </w:r>
-    </w:p>
-    <w:p>
-      <w:pPr>
-        <w:pStyle w:val="ListParagraph"/>
-        <w:numPr>
-          <w:ilvl w:val="1"/>
-          <w:numId w:val="1"/>
-        </w:numPr>
-      </w:pPr>
-      <w:r>
-        <w:t>Trello is a tool, but have learned to work in the digital shared space through the use of it</w:t>
-      </w:r>
-    </w:p>
-    <w:p>
-      <w:pPr>
-        <w:pStyle w:val="ListParagraph"/>
-        <w:numPr>
-          <w:ilvl w:val="1"/>
-          <w:numId w:val="1"/>
-        </w:numPr>
-      </w:pPr>
-      <w:r>
-        <w:t>Team would be ready to embrace something similar</w:t>
-      </w:r>
-    </w:p>
-    <w:p>
-      <w:pPr>
-        <w:pStyle w:val="ListParagraph"/>
-        <w:numPr>
-          <w:ilvl w:val="0"/>
-          <w:numId w:val="1"/>
-        </w:numPr>
-      </w:pPr>
-      <w:r>
-        <w:t>Get around the rules as the tools are cloud based, and don’t need to be installed</w:t>
-      </w:r>
-    </w:p>
-    <w:p>
-      <w:pPr>
-        <w:pStyle w:val="ListParagraph"/>
-        <w:numPr>
-          <w:ilvl w:val="1"/>
-          <w:numId w:val="1"/>
-        </w:numPr>
-      </w:pPr>
-      <w:r>
-        <w:t>IT dept control the software that can be controlled</w:t>
-      </w:r>
-    </w:p>
-    <w:p>
-      <w:pPr>
-        <w:pStyle w:val="ListParagraph"/>
-        <w:numPr>
-          <w:ilvl w:val="0"/>
-          <w:numId w:val="1"/>
-        </w:numPr>
-      </w:pPr>
-      <w:r>
-        <w:t xml:space="preserve">Moving to office 365 next year </w:t>
-      </w:r>
-    </w:p>
-    <w:p>
-      <w:pPr>
-        <w:rPr>
-          <w:b/>
-        </w:rPr>
-      </w:pPr>
+      <w:proofErr w:type="spellStart"/>
+      <w:r>
+        <w:rPr>
+          <w:b/>
+        </w:rPr>
+        <w:t>Cog</w:t>
+      </w:r>
       <w:bookmarkStart w:id="0" w:name="_GoBack"/>
       <w:bookmarkEnd w:id="0"/>
       <w:r>
         <w:rPr>
           <w:b/>
         </w:rPr>
+        <w:t>gle</w:t>
+      </w:r>
+      <w:proofErr w:type="spellEnd"/>
+      <w:r>
+        <w:rPr>
+          <w:b/>
+        </w:rPr>
+        <w:t>:</w:t>
+      </w:r>
+    </w:p>
+    <w:p>
+      <w:pPr>
+        <w:pStyle w:val="ListParagraph"/>
+        <w:numPr>
+          <w:ilvl w:val="0"/>
+          <w:numId w:val="1"/>
+        </w:numPr>
+      </w:pPr>
+      <w:r>
+        <w:t>Online collaborative mind map</w:t>
+      </w:r>
+    </w:p>
+    <w:p>
+      <w:pPr>
+        <w:pStyle w:val="ListParagraph"/>
+        <w:numPr>
+          <w:ilvl w:val="0"/>
+          <w:numId w:val="1"/>
+        </w:numPr>
+      </w:pPr>
+      <w:r>
+        <w:t>Can do live interaction with it</w:t>
+      </w:r>
+    </w:p>
+    <w:p>
+      <w:pPr>
+        <w:pStyle w:val="ListParagraph"/>
+        <w:numPr>
+          <w:ilvl w:val="0"/>
+          <w:numId w:val="1"/>
+        </w:numPr>
+      </w:pPr>
+      <w:r>
+        <w:t>Use to plan projects remotely</w:t>
+      </w:r>
+    </w:p>
+    <w:p>
+      <w:pPr>
+        <w:pStyle w:val="ListParagraph"/>
+        <w:numPr>
+          <w:ilvl w:val="1"/>
+          <w:numId w:val="1"/>
+        </w:numPr>
+      </w:pPr>
+      <w:r>
+        <w:t>People can add/change things</w:t>
+      </w:r>
+    </w:p>
+    <w:p>
+      <w:pPr>
+        <w:pStyle w:val="ListParagraph"/>
+        <w:numPr>
+          <w:ilvl w:val="1"/>
+          <w:numId w:val="1"/>
+        </w:numPr>
+      </w:pPr>
+      <w:r>
+        <w:t>Use to collect ideas without everyone needing to be in the same place</w:t>
+      </w:r>
+    </w:p>
+    <w:p>
+      <w:pPr>
+        <w:pStyle w:val="ListParagraph"/>
+        <w:numPr>
+          <w:ilvl w:val="0"/>
+          <w:numId w:val="1"/>
+        </w:numPr>
+      </w:pPr>
+      <w:r>
+        <w:t>Free version was being used</w:t>
+      </w:r>
+    </w:p>
+    <w:p>
+      <w:pPr>
+        <w:pStyle w:val="ListParagraph"/>
+        <w:numPr>
+          <w:ilvl w:val="1"/>
+          <w:numId w:val="1"/>
+        </w:numPr>
+      </w:pPr>
+      <w:r>
+        <w:t>Not secure</w:t>
+      </w:r>
+    </w:p>
+    <w:p>
+      <w:pPr>
+        <w:pStyle w:val="ListParagraph"/>
+        <w:numPr>
+          <w:ilvl w:val="1"/>
+          <w:numId w:val="1"/>
+        </w:numPr>
+      </w:pPr>
+      <w:r>
+        <w:t>Must</w:t>
+      </w:r>
+      <w:r>
+        <w:t xml:space="preserve"> pay to make it private</w:t>
+      </w:r>
+    </w:p>
+    <w:p>
+      <w:pPr>
+        <w:pStyle w:val="ListParagraph"/>
+        <w:numPr>
+          <w:ilvl w:val="1"/>
+          <w:numId w:val="1"/>
+        </w:numPr>
+      </w:pPr>
+      <w:r>
+        <w:t>Free software not always private</w:t>
+      </w:r>
+    </w:p>
+    <w:p>
+      <w:pPr>
+        <w:rPr>
+          <w:b/>
+        </w:rPr>
+      </w:pPr>
+      <w:r>
+        <w:rPr>
+          <w:b/>
+        </w:rPr>
+        <w:t>Trello:</w:t>
+      </w:r>
+    </w:p>
+    <w:p>
+      <w:pPr>
+        <w:pStyle w:val="ListParagraph"/>
+        <w:numPr>
+          <w:ilvl w:val="0"/>
+          <w:numId w:val="1"/>
+        </w:numPr>
+      </w:pPr>
+      <w:r>
+        <w:t>Workflow software</w:t>
+      </w:r>
+    </w:p>
+    <w:p>
+      <w:pPr>
+        <w:pStyle w:val="ListParagraph"/>
+        <w:numPr>
+          <w:ilvl w:val="0"/>
+          <w:numId w:val="1"/>
+        </w:numPr>
+      </w:pPr>
+      <w:r>
+        <w:t>Used to write courses</w:t>
+      </w:r>
+    </w:p>
+    <w:p>
+      <w:pPr>
+        <w:pStyle w:val="ListParagraph"/>
+        <w:numPr>
+          <w:ilvl w:val="0"/>
+          <w:numId w:val="1"/>
+        </w:numPr>
+      </w:pPr>
+      <w:r>
+        <w:t>Allows interaction</w:t>
+      </w:r>
+    </w:p>
+    <w:p>
+      <w:pPr>
+        <w:pStyle w:val="ListParagraph"/>
+        <w:numPr>
+          <w:ilvl w:val="0"/>
+          <w:numId w:val="1"/>
+        </w:numPr>
+      </w:pPr>
+      <w:r>
+        <w:t>Can flag errors in online courses</w:t>
+      </w:r>
+    </w:p>
+    <w:p>
+      <w:pPr>
+        <w:pStyle w:val="ListParagraph"/>
+        <w:numPr>
+          <w:ilvl w:val="1"/>
+          <w:numId w:val="1"/>
+        </w:numPr>
+      </w:pPr>
+      <w:r>
+        <w:t>Both students and tutors can interact with it</w:t>
+      </w:r>
+    </w:p>
+    <w:p>
+      <w:pPr>
+        <w:rPr>
+          <w:b/>
+        </w:rPr>
+      </w:pPr>
+      <w:r>
+        <w:rPr>
+          <w:b/>
+        </w:rPr>
+        <w:t>Remote Teaching:</w:t>
+      </w:r>
+    </w:p>
+    <w:p>
+      <w:pPr>
+        <w:pStyle w:val="ListParagraph"/>
+        <w:numPr>
+          <w:ilvl w:val="0"/>
+          <w:numId w:val="1"/>
+        </w:numPr>
+      </w:pPr>
+      <w:r>
+        <w:t xml:space="preserve">Students do </w:t>
+      </w:r>
+      <w:r>
+        <w:t>self-paced</w:t>
+      </w:r>
+      <w:r>
+        <w:t xml:space="preserve"> learning</w:t>
+      </w:r>
+    </w:p>
+    <w:p>
+      <w:pPr>
+        <w:pStyle w:val="ListParagraph"/>
+        <w:numPr>
+          <w:ilvl w:val="0"/>
+          <w:numId w:val="1"/>
+        </w:numPr>
+      </w:pPr>
+      <w:r>
+        <w:t xml:space="preserve">All on </w:t>
+      </w:r>
+      <w:r>
+        <w:t>Moodle</w:t>
+      </w:r>
+      <w:r>
+        <w:t xml:space="preserve"> – </w:t>
+      </w:r>
+      <w:r>
+        <w:t>mixture</w:t>
+      </w:r>
+      <w:r>
+        <w:t xml:space="preserve"> of face to face/online</w:t>
+      </w:r>
+    </w:p>
+    <w:p>
+      <w:pPr>
+        <w:pStyle w:val="ListParagraph"/>
+        <w:numPr>
+          <w:ilvl w:val="0"/>
+          <w:numId w:val="1"/>
+        </w:numPr>
+      </w:pPr>
+      <w:r>
+        <w:t>Not teaching – facilitating learning</w:t>
+      </w:r>
+    </w:p>
+    <w:p>
+      <w:pPr>
+        <w:pStyle w:val="ListParagraph"/>
+        <w:numPr>
+          <w:ilvl w:val="1"/>
+          <w:numId w:val="1"/>
+        </w:numPr>
+      </w:pPr>
+      <w:r>
+        <w:t>Course content is live online and needs to be able to be updated /amended easily and quickly</w:t>
+      </w:r>
+    </w:p>
+    <w:p>
+      <w:pPr>
+        <w:pStyle w:val="ListParagraph"/>
+        <w:numPr>
+          <w:ilvl w:val="0"/>
+          <w:numId w:val="1"/>
+        </w:numPr>
+      </w:pPr>
+      <w:r>
+        <w:t xml:space="preserve">Instead of emailing stuff jump into </w:t>
+      </w:r>
+      <w:proofErr w:type="spellStart"/>
+      <w:r>
+        <w:t>trello</w:t>
+      </w:r>
+      <w:proofErr w:type="spellEnd"/>
+      <w:r>
+        <w:t xml:space="preserve"> and place into a project</w:t>
+      </w:r>
+    </w:p>
+    <w:p>
+      <w:pPr>
+        <w:pStyle w:val="ListParagraph"/>
+        <w:numPr>
+          <w:ilvl w:val="0"/>
+          <w:numId w:val="1"/>
+        </w:numPr>
+      </w:pPr>
+      <w:r>
+        <w:t>Can use with a phone</w:t>
+      </w:r>
+    </w:p>
+    <w:p>
+      <w:pPr>
+        <w:pStyle w:val="ListParagraph"/>
+        <w:numPr>
+          <w:ilvl w:val="0"/>
+          <w:numId w:val="1"/>
+        </w:numPr>
+      </w:pPr>
+      <w:r>
+        <w:t>Can put deadlines onto things</w:t>
+      </w:r>
+    </w:p>
+    <w:p>
+      <w:pPr>
+        <w:pStyle w:val="ListParagraph"/>
+        <w:numPr>
+          <w:ilvl w:val="0"/>
+          <w:numId w:val="1"/>
+        </w:numPr>
+      </w:pPr>
+      <w:r>
+        <w:t>Can add files/images</w:t>
+      </w:r>
+    </w:p>
+    <w:p>
+      <w:pPr>
+        <w:rPr>
+          <w:b/>
+        </w:rPr>
+      </w:pPr>
+      <w:r>
+        <w:rPr>
+          <w:b/>
+        </w:rPr>
+        <w:t>Trello is not sanctioned by Ara</w:t>
+      </w:r>
+    </w:p>
+    <w:p>
+      <w:pPr>
+        <w:pStyle w:val="ListParagraph"/>
+        <w:numPr>
+          <w:ilvl w:val="0"/>
+          <w:numId w:val="1"/>
+        </w:numPr>
+      </w:pPr>
+      <w:r>
+        <w:lastRenderedPageBreak/>
+        <w:t>Shadow IT – programs used while not sanctioned because they are better that what is supposed to be used</w:t>
+      </w:r>
+    </w:p>
+    <w:p>
+      <w:pPr>
+        <w:pStyle w:val="ListParagraph"/>
+        <w:numPr>
+          <w:ilvl w:val="1"/>
+          <w:numId w:val="1"/>
+        </w:numPr>
+      </w:pPr>
+      <w:r>
+        <w:t>Have access to Microsoft teams, but this is not integrated with SharePoint</w:t>
+      </w:r>
+    </w:p>
+    <w:p>
+      <w:pPr>
+        <w:pStyle w:val="ListParagraph"/>
+        <w:numPr>
+          <w:ilvl w:val="2"/>
+          <w:numId w:val="1"/>
+        </w:numPr>
+      </w:pPr>
+      <w:r>
+        <w:t>Don’t know how to use it</w:t>
+      </w:r>
+    </w:p>
+    <w:p>
+      <w:pPr>
+        <w:pStyle w:val="ListParagraph"/>
+        <w:numPr>
+          <w:ilvl w:val="2"/>
+          <w:numId w:val="1"/>
+        </w:numPr>
+      </w:pPr>
+      <w:r>
+        <w:t>Trello is easier, so that is what is used</w:t>
+      </w:r>
+    </w:p>
+    <w:p>
+      <w:pPr>
+        <w:pStyle w:val="ListParagraph"/>
+        <w:numPr>
+          <w:ilvl w:val="0"/>
+          <w:numId w:val="1"/>
+        </w:numPr>
+      </w:pPr>
+      <w:r>
+        <w:t xml:space="preserve">It was an adventure getting people on board with using </w:t>
+      </w:r>
+      <w:proofErr w:type="spellStart"/>
+      <w:r>
+        <w:t>trello</w:t>
+      </w:r>
+      <w:proofErr w:type="spellEnd"/>
+    </w:p>
+    <w:p>
+      <w:pPr>
+        <w:pStyle w:val="ListParagraph"/>
+        <w:numPr>
+          <w:ilvl w:val="1"/>
+          <w:numId w:val="1"/>
+        </w:numPr>
+      </w:pPr>
+      <w:r>
+        <w:t>Gets excited about new technology</w:t>
+      </w:r>
+    </w:p>
+    <w:p>
+      <w:pPr>
+        <w:pStyle w:val="ListParagraph"/>
+        <w:numPr>
+          <w:ilvl w:val="1"/>
+          <w:numId w:val="1"/>
+        </w:numPr>
+      </w:pPr>
+      <w:r>
+        <w:t>Not everyone was on board at first</w:t>
+      </w:r>
+    </w:p>
+    <w:p>
+      <w:pPr>
+        <w:pStyle w:val="ListParagraph"/>
+        <w:numPr>
+          <w:ilvl w:val="1"/>
+          <w:numId w:val="1"/>
+        </w:numPr>
+      </w:pPr>
+      <w:r>
+        <w:t>Everyone likes it now it’s shown that it works</w:t>
+      </w:r>
+    </w:p>
+    <w:p>
+      <w:pPr>
+        <w:rPr>
+          <w:b/>
+        </w:rPr>
+      </w:pPr>
+      <w:proofErr w:type="spellStart"/>
+      <w:r>
+        <w:rPr>
+          <w:b/>
+        </w:rPr>
+        <w:t>Panopto</w:t>
+      </w:r>
+      <w:proofErr w:type="spellEnd"/>
+      <w:r>
+        <w:rPr>
+          <w:b/>
+        </w:rPr>
+        <w:t>:</w:t>
+      </w:r>
+    </w:p>
+    <w:p>
+      <w:pPr>
+        <w:pStyle w:val="ListParagraph"/>
+        <w:numPr>
+          <w:ilvl w:val="0"/>
+          <w:numId w:val="1"/>
+        </w:numPr>
+      </w:pPr>
+      <w:r>
+        <w:t>Used to create updates from the boss for the team</w:t>
+      </w:r>
+    </w:p>
+    <w:p>
+      <w:pPr>
+        <w:pStyle w:val="ListParagraph"/>
+        <w:numPr>
+          <w:ilvl w:val="0"/>
+          <w:numId w:val="1"/>
+        </w:numPr>
+      </w:pPr>
+      <w:r>
+        <w:t xml:space="preserve">Includes a </w:t>
+      </w:r>
+      <w:r>
+        <w:t>PowerPoint</w:t>
+      </w:r>
+      <w:r>
+        <w:t xml:space="preserve"> of slides (basic headings)</w:t>
+      </w:r>
+    </w:p>
+    <w:p>
+      <w:pPr>
+        <w:pStyle w:val="ListParagraph"/>
+        <w:numPr>
+          <w:ilvl w:val="0"/>
+          <w:numId w:val="1"/>
+        </w:numPr>
+      </w:pPr>
+      <w:r>
+        <w:t xml:space="preserve">Does a voice </w:t>
+      </w:r>
+      <w:r>
+        <w:t>record</w:t>
+      </w:r>
+      <w:r>
+        <w:t xml:space="preserve"> for </w:t>
+      </w:r>
+      <w:r>
+        <w:t>detail?</w:t>
+      </w:r>
+    </w:p>
+    <w:p>
+      <w:pPr>
+        <w:pStyle w:val="ListParagraph"/>
+        <w:numPr>
+          <w:ilvl w:val="0"/>
+          <w:numId w:val="1"/>
+        </w:numPr>
+      </w:pPr>
+      <w:r>
+        <w:t>Allows segmentation of each slide, so staff can watch as much or little as they want</w:t>
+      </w:r>
+    </w:p>
+    <w:p>
+      <w:pPr>
+        <w:pStyle w:val="ListParagraph"/>
+        <w:numPr>
+          <w:ilvl w:val="0"/>
+          <w:numId w:val="1"/>
+        </w:numPr>
+      </w:pPr>
+      <w:r>
+        <w:t>Staff can comment on what is there</w:t>
+      </w:r>
+    </w:p>
+    <w:p>
+      <w:pPr>
+        <w:pStyle w:val="ListParagraph"/>
+        <w:numPr>
+          <w:ilvl w:val="0"/>
+          <w:numId w:val="1"/>
+        </w:numPr>
+      </w:pPr>
+      <w:r>
+        <w:t>More personal than sending an email</w:t>
+      </w:r>
+    </w:p>
+    <w:p>
+      <w:pPr>
+        <w:pStyle w:val="ListParagraph"/>
+        <w:numPr>
+          <w:ilvl w:val="0"/>
+          <w:numId w:val="1"/>
+        </w:numPr>
+      </w:pPr>
+      <w:r>
+        <w:t>Can communicate emotion through the voice when using sound recording</w:t>
+      </w:r>
+    </w:p>
+    <w:p>
+      <w:pPr>
+        <w:rPr>
+          <w:b/>
+        </w:rPr>
+      </w:pPr>
+      <w:r>
+        <w:rPr>
+          <w:b/>
+        </w:rPr>
+        <w:t>One Drive:</w:t>
+      </w:r>
+    </w:p>
+    <w:p>
+      <w:pPr>
+        <w:pStyle w:val="ListParagraph"/>
+        <w:numPr>
+          <w:ilvl w:val="0"/>
+          <w:numId w:val="1"/>
+        </w:numPr>
+      </w:pPr>
+      <w:r>
+        <w:t xml:space="preserve">Staff drive moved to </w:t>
+      </w:r>
+      <w:r>
+        <w:t>OneDrive</w:t>
+      </w:r>
+    </w:p>
+    <w:p>
+      <w:pPr>
+        <w:pStyle w:val="ListParagraph"/>
+        <w:numPr>
+          <w:ilvl w:val="0"/>
+          <w:numId w:val="1"/>
+        </w:numPr>
+      </w:pPr>
+      <w:r>
+        <w:t>Can remote access into the system from home</w:t>
+      </w:r>
+    </w:p>
+    <w:p>
+      <w:pPr>
+        <w:pStyle w:val="ListParagraph"/>
+        <w:numPr>
+          <w:ilvl w:val="1"/>
+          <w:numId w:val="1"/>
+        </w:numPr>
+      </w:pPr>
+      <w:r>
+        <w:t>Not logging into the hard drive but into the actual computer</w:t>
+      </w:r>
+    </w:p>
+    <w:p>
+      <w:pPr>
+        <w:pStyle w:val="ListParagraph"/>
+        <w:numPr>
+          <w:ilvl w:val="0"/>
+          <w:numId w:val="1"/>
+        </w:numPr>
+      </w:pPr>
+      <w:r>
+        <w:t>Tools aren’t always the answer</w:t>
+      </w:r>
+    </w:p>
+    <w:p>
+      <w:pPr>
+        <w:pStyle w:val="ListParagraph"/>
+        <w:numPr>
+          <w:ilvl w:val="1"/>
+          <w:numId w:val="1"/>
+        </w:numPr>
+      </w:pPr>
+      <w:r>
+        <w:t>What they enable is good</w:t>
+      </w:r>
+    </w:p>
+    <w:p>
+      <w:pPr>
+        <w:pStyle w:val="ListParagraph"/>
+        <w:numPr>
+          <w:ilvl w:val="1"/>
+          <w:numId w:val="1"/>
+        </w:numPr>
+      </w:pPr>
+      <w:r>
+        <w:t>Trello allows a common shared space</w:t>
+      </w:r>
+    </w:p>
+    <w:p>
+      <w:pPr>
+        <w:pStyle w:val="ListParagraph"/>
+        <w:numPr>
+          <w:ilvl w:val="0"/>
+          <w:numId w:val="1"/>
+        </w:numPr>
+      </w:pPr>
+      <w:r>
+        <w:t>Feels like he is working in a 20</w:t>
+      </w:r>
+      <w:r>
+        <w:rPr>
+          <w:vertAlign w:val="superscript"/>
+        </w:rPr>
+        <w:t>th</w:t>
+      </w:r>
+      <w:r>
+        <w:t xml:space="preserve"> century institution trying to do 21</w:t>
+      </w:r>
+      <w:r>
+        <w:rPr>
+          <w:vertAlign w:val="superscript"/>
+        </w:rPr>
+        <w:t>st</w:t>
+      </w:r>
+      <w:r>
+        <w:t xml:space="preserve"> century stuff</w:t>
+      </w:r>
+    </w:p>
+    <w:p>
+      <w:pPr>
+        <w:rPr>
+          <w:b/>
+        </w:rPr>
+      </w:pPr>
+      <w:r>
+        <w:rPr>
+          <w:b/>
+        </w:rPr>
+        <w:t>Requirements:</w:t>
+      </w:r>
+    </w:p>
+    <w:p>
+      <w:pPr>
+        <w:pStyle w:val="ListParagraph"/>
+        <w:numPr>
+          <w:ilvl w:val="0"/>
+          <w:numId w:val="1"/>
+        </w:numPr>
+      </w:pPr>
+      <w:r>
+        <w:t xml:space="preserve">Zoom works well because screens can be </w:t>
+      </w:r>
+      <w:r>
+        <w:t>shared,</w:t>
+      </w:r>
+      <w:r>
+        <w:t xml:space="preserve"> and remote staff can work on things together</w:t>
+      </w:r>
+    </w:p>
+    <w:p>
+      <w:pPr>
+        <w:pStyle w:val="ListParagraph"/>
+        <w:numPr>
+          <w:ilvl w:val="0"/>
+          <w:numId w:val="1"/>
+        </w:numPr>
+      </w:pPr>
+      <w:r>
+        <w:t>Need to always be connected</w:t>
+      </w:r>
+    </w:p>
+    <w:p>
+      <w:pPr>
+        <w:pStyle w:val="ListParagraph"/>
+        <w:numPr>
+          <w:ilvl w:val="0"/>
+          <w:numId w:val="1"/>
+        </w:numPr>
+      </w:pPr>
+      <w:r>
+        <w:t>Mobile tech helps with this</w:t>
+      </w:r>
+    </w:p>
+    <w:p>
+      <w:pPr>
+        <w:rPr>
+          <w:b/>
+          <w:u w:val="single"/>
+        </w:rPr>
+      </w:pPr>
+      <w:r>
+        <w:rPr>
+          <w:b/>
+          <w:u w:val="single"/>
+        </w:rPr>
+        <w:t>Questions:</w:t>
+      </w:r>
+    </w:p>
+    <w:p>
+      <w:pPr>
+        <w:rPr>
+          <w:b/>
+        </w:rPr>
+      </w:pPr>
+      <w:r>
+        <w:rPr>
+          <w:b/>
+        </w:rPr>
+        <w:t xml:space="preserve">What would happen if you couldn’t use </w:t>
+      </w:r>
+      <w:proofErr w:type="spellStart"/>
+      <w:r>
+        <w:rPr>
+          <w:b/>
+        </w:rPr>
+        <w:t>trello</w:t>
+      </w:r>
+      <w:proofErr w:type="spellEnd"/>
+      <w:r>
+        <w:rPr>
+          <w:b/>
+        </w:rPr>
+        <w:t>?</w:t>
+      </w:r>
+    </w:p>
+    <w:p>
+      <w:pPr>
+        <w:pStyle w:val="ListParagraph"/>
+        <w:numPr>
+          <w:ilvl w:val="0"/>
+          <w:numId w:val="1"/>
+        </w:numPr>
+      </w:pPr>
+      <w:r>
+        <w:t>In a group looking at the future of tech for Ara</w:t>
+      </w:r>
+    </w:p>
+    <w:p>
+      <w:pPr>
+        <w:pStyle w:val="ListParagraph"/>
+        <w:numPr>
+          <w:ilvl w:val="0"/>
+          <w:numId w:val="1"/>
+        </w:numPr>
+      </w:pPr>
+      <w:r>
+        <w:t xml:space="preserve">Would be hard to stop using </w:t>
+      </w:r>
+      <w:proofErr w:type="spellStart"/>
+      <w:r>
+        <w:t>trello</w:t>
+      </w:r>
+      <w:proofErr w:type="spellEnd"/>
+    </w:p>
+    <w:p>
+      <w:pPr>
+        <w:pStyle w:val="ListParagraph"/>
+        <w:numPr>
+          <w:ilvl w:val="0"/>
+          <w:numId w:val="1"/>
+        </w:numPr>
+      </w:pPr>
+      <w:r>
+        <w:t xml:space="preserve">If Ara brought in something better that would </w:t>
+      </w:r>
+      <w:r>
+        <w:t>work,</w:t>
+      </w:r>
+      <w:r>
+        <w:t xml:space="preserve"> it would be used</w:t>
+      </w:r>
+    </w:p>
+    <w:p>
+      <w:pPr>
+        <w:pStyle w:val="ListParagraph"/>
+        <w:numPr>
+          <w:ilvl w:val="1"/>
+          <w:numId w:val="1"/>
+        </w:numPr>
+      </w:pPr>
+      <w:r>
+        <w:t xml:space="preserve">Trello is a tool, but have learned to work in the digital shared space </w:t>
+      </w:r>
+      <w:r>
+        <w:t>using</w:t>
+      </w:r>
+      <w:r>
+        <w:t xml:space="preserve"> it</w:t>
+      </w:r>
+    </w:p>
+    <w:p>
+      <w:pPr>
+        <w:pStyle w:val="ListParagraph"/>
+        <w:numPr>
+          <w:ilvl w:val="1"/>
+          <w:numId w:val="1"/>
+        </w:numPr>
+      </w:pPr>
+      <w:r>
+        <w:t>Team would be ready to embrace something similar</w:t>
+      </w:r>
+    </w:p>
+    <w:p>
+      <w:pPr>
+        <w:pStyle w:val="ListParagraph"/>
+        <w:numPr>
+          <w:ilvl w:val="0"/>
+          <w:numId w:val="1"/>
+        </w:numPr>
+      </w:pPr>
+      <w:r>
+        <w:t>Get around the rules as the tools are cloud based, and don’t need to be installed</w:t>
+      </w:r>
+    </w:p>
+    <w:p>
+      <w:pPr>
+        <w:pStyle w:val="ListParagraph"/>
+        <w:numPr>
+          <w:ilvl w:val="1"/>
+          <w:numId w:val="1"/>
+        </w:numPr>
+      </w:pPr>
+      <w:r>
+        <w:t>IT dept control the software that can be controlled</w:t>
+      </w:r>
+    </w:p>
+    <w:p>
+      <w:pPr>
+        <w:pStyle w:val="ListParagraph"/>
+        <w:numPr>
+          <w:ilvl w:val="0"/>
+          <w:numId w:val="1"/>
+        </w:numPr>
+      </w:pPr>
+      <w:r>
+        <w:t xml:space="preserve">Moving to office 365 next year </w:t>
+      </w:r>
+    </w:p>
+    <w:p>
+      <w:pPr>
+        <w:rPr>
+          <w:b/>
+        </w:rPr>
+      </w:pPr>
+      <w:r>
+        <w:rPr>
+          <w:b/>
+        </w:rPr>
         <w:t>How cluttered are your files?</w:t>
       </w:r>
     </w:p>
@@ -1565,19 +1687,29 @@
         </w:numPr>
       </w:pPr>
       <w:r>
-        <w:t>Heading towards using sharepoint</w:t>
-      </w:r>
-    </w:p>
-    <w:p>
-      <w:pPr>
-        <w:pStyle w:val="ListParagraph"/>
-        <w:numPr>
-          <w:ilvl w:val="1"/>
-          <w:numId w:val="1"/>
-        </w:numPr>
-      </w:pPr>
-      <w:r>
-        <w:t>If using sharepoint a proper naming convention is required</w:t>
+        <w:lastRenderedPageBreak/>
+        <w:t xml:space="preserve">Heading towards using </w:t>
+      </w:r>
+      <w:r>
+        <w:t>SharePoint</w:t>
+      </w:r>
+    </w:p>
+    <w:p>
+      <w:pPr>
+        <w:pStyle w:val="ListParagraph"/>
+        <w:numPr>
+          <w:ilvl w:val="1"/>
+          <w:numId w:val="1"/>
+        </w:numPr>
+      </w:pPr>
+      <w:r>
+        <w:t xml:space="preserve">If using </w:t>
+      </w:r>
+      <w:r>
+        <w:t>SharePoint,</w:t>
+      </w:r>
+      <w:r>
+        <w:t xml:space="preserve"> a proper naming convention is required</w:t>
       </w:r>
     </w:p>
     <w:p>
@@ -1673,7 +1805,13 @@
         </w:numPr>
       </w:pPr>
       <w:r>
-        <w:t>More high level information is only stored in s drive</w:t>
+        <w:t xml:space="preserve">More </w:t>
+      </w:r>
+      <w:r>
+        <w:t>high-level</w:t>
+      </w:r>
+      <w:r>
+        <w:t xml:space="preserve"> information is only stored in s drive</w:t>
       </w:r>
     </w:p>
     <w:p>
@@ -1794,7 +1932,13 @@
         </w:numPr>
       </w:pPr>
       <w:r>
-        <w:t>Generally oK for students</w:t>
+        <w:t>Generally o</w:t>
+      </w:r>
+      <w:r>
+        <w:t>k</w:t>
+      </w:r>
+      <w:r>
+        <w:t xml:space="preserve"> for students</w:t>
       </w:r>
     </w:p>
     <w:p>
@@ -1855,7 +1999,13 @@
         </w:numPr>
       </w:pPr>
       <w:r>
-        <w:t>No cost to use initially ( but privacy may be an issue)</w:t>
+        <w:t xml:space="preserve">No cost to use initially </w:t>
+      </w:r>
+      <w:r>
+        <w:t>(but</w:t>
+      </w:r>
+      <w:r>
+        <w:t xml:space="preserve"> privacy may be an issue)</w:t>
       </w:r>
     </w:p>
     <w:p>
@@ -1927,7 +2077,10 @@
         </w:numPr>
       </w:pPr>
       <w:r>
-        <w:t>Have to convince people the benefits of using the new technology</w:t>
+        <w:t>Must</w:t>
+      </w:r>
+      <w:r>
+        <w:t xml:space="preserve"> convince people the benefits of using the new technology</w:t>
       </w:r>
     </w:p>
     <w:p>
@@ -1972,20 +2125,35 @@
     <w:p/>
     <w:p>
       <w:r>
-        <w:lastRenderedPageBreak/>
-        <w:t xml:space="preserve">Hasn’t solved the issue of Oamaru pax feeling left out </w:t>
-      </w:r>
-    </w:p>
-    <w:p>
-      <w:pPr>
-        <w:pStyle w:val="ListParagraph"/>
-        <w:numPr>
-          <w:ilvl w:val="0"/>
-          <w:numId w:val="1"/>
-        </w:numPr>
-      </w:pPr>
-      <w:r>
-        <w:t>Can still put feedback straight on trello, but harder</w:t>
+        <w:t xml:space="preserve">Hasn’t solved the issue of Oamaru </w:t>
+      </w:r>
+      <w:proofErr w:type="spellStart"/>
+      <w:r>
+        <w:t>pax</w:t>
+      </w:r>
+      <w:proofErr w:type="spellEnd"/>
+      <w:r>
+        <w:t xml:space="preserve"> feeling left out </w:t>
+      </w:r>
+    </w:p>
+    <w:p>
+      <w:pPr>
+        <w:pStyle w:val="ListParagraph"/>
+        <w:numPr>
+          <w:ilvl w:val="0"/>
+          <w:numId w:val="1"/>
+        </w:numPr>
+      </w:pPr>
+      <w:r>
+        <w:t xml:space="preserve">Can still put feedback straight on </w:t>
+      </w:r>
+      <w:proofErr w:type="spellStart"/>
+      <w:r>
+        <w:t>trello</w:t>
+      </w:r>
+      <w:proofErr w:type="spellEnd"/>
+      <w:r>
+        <w:t>, but harder</w:t>
       </w:r>
     </w:p>
     <w:p>
@@ -2013,7 +2181,7 @@
 </file>
 
 <file path=word/numbering.xml><?xml version="1.0" encoding="utf-8"?>
-<w:numbering xmlns:wpc="http://schemas.microsoft.com/office/word/2010/wordprocessingCanvas" xmlns:cx="http://schemas.microsoft.com/office/drawing/2014/chartex" xmlns:cx1="http://schemas.microsoft.com/office/drawing/2015/9/8/chartex" xmlns:mc="http://schemas.openxmlformats.org/markup-compatibility/2006" xmlns:o="urn:schemas-microsoft-com:office:office" xmlns:r="http://schemas.openxmlformats.org/officeDocument/2006/relationships" xmlns:m="http://schemas.openxmlformats.org/officeDocument/2006/math" xmlns:v="urn:schemas-microsoft-com:vml" xmlns:wp14="http://schemas.microsoft.com/office/word/2010/wordprocessingDrawing" xmlns:wp="http://schemas.openxmlformats.org/drawingml/2006/wordprocessingDrawing" xmlns:w10="urn:schemas-microsoft-com:office:word" xmlns:w="http://schemas.openxmlformats.org/wordprocessingml/2006/main" xmlns:w14="http://schemas.microsoft.com/office/word/2010/wordml" xmlns:w15="http://schemas.microsoft.com/office/word/2012/wordml" xmlns:w16se="http://schemas.microsoft.com/office/word/2015/wordml/symex" xmlns:wpg="http://schemas.microsoft.com/office/word/2010/wordprocessingGroup" xmlns:wpi="http://schemas.microsoft.com/office/word/2010/wordprocessingInk" xmlns:wne="http://schemas.microsoft.com/office/word/2006/wordml" xmlns:wps="http://schemas.microsoft.com/office/word/2010/wordprocessingShape" mc:Ignorable="w14 w15 w16se wp14">
+<w:numbering xmlns:wpc="http://schemas.microsoft.com/office/word/2010/wordprocessingCanvas" xmlns:cx="http://schemas.microsoft.com/office/drawing/2014/chartex" xmlns:cx1="http://schemas.microsoft.com/office/drawing/2015/9/8/chartex" xmlns:cx2="http://schemas.microsoft.com/office/drawing/2015/10/21/chartex" xmlns:cx3="http://schemas.microsoft.com/office/drawing/2016/5/9/chartex" xmlns:cx4="http://schemas.microsoft.com/office/drawing/2016/5/10/chartex" xmlns:cx5="http://schemas.microsoft.com/office/drawing/2016/5/11/chartex" xmlns:cx6="http://schemas.microsoft.com/office/drawing/2016/5/12/chartex" xmlns:cx7="http://schemas.microsoft.com/office/drawing/2016/5/13/chartex" xmlns:cx8="http://schemas.microsoft.com/office/drawing/2016/5/14/chartex" xmlns:mc="http://schemas.openxmlformats.org/markup-compatibility/2006" xmlns:aink="http://schemas.microsoft.com/office/drawing/2016/ink" xmlns:am3d="http://schemas.microsoft.com/office/drawing/2017/model3d" xmlns:o="urn:schemas-microsoft-com:office:office" xmlns:r="http://schemas.openxmlformats.org/officeDocument/2006/relationships" xmlns:m="http://schemas.openxmlformats.org/officeDocument/2006/math" xmlns:v="urn:schemas-microsoft-com:vml" xmlns:wp14="http://schemas.microsoft.com/office/word/2010/wordprocessingDrawing" xmlns:wp="http://schemas.openxmlformats.org/drawingml/2006/wordprocessingDrawing" xmlns:w10="urn:schemas-microsoft-com:office:word" xmlns:w="http://schemas.openxmlformats.org/wordprocessingml/2006/main" xmlns:w14="http://schemas.microsoft.com/office/word/2010/wordml" xmlns:w15="http://schemas.microsoft.com/office/word/2012/wordml" xmlns:w16cid="http://schemas.microsoft.com/office/word/2016/wordml/cid" xmlns:w16se="http://schemas.microsoft.com/office/word/2015/wordml/symex" xmlns:wpg="http://schemas.microsoft.com/office/word/2010/wordprocessingGroup" xmlns:wpi="http://schemas.microsoft.com/office/word/2010/wordprocessingInk" xmlns:wne="http://schemas.microsoft.com/office/word/2006/wordml" xmlns:wps="http://schemas.microsoft.com/office/word/2010/wordprocessingShape" mc:Ignorable="w14 w15 w16se w16cid wp14">
   <w:abstractNum w:abstractNumId="0" w15:restartNumberingAfterBreak="0">
     <w:nsid w:val="7DA91E40"/>
     <w:multiLevelType w:val="hybridMultilevel"/>
@@ -2133,7 +2301,7 @@
 </file>
 
 <file path=word/styles.xml><?xml version="1.0" encoding="utf-8"?>
-<w:styles xmlns:mc="http://schemas.openxmlformats.org/markup-compatibility/2006" xmlns:r="http://schemas.openxmlformats.org/officeDocument/2006/relationships" xmlns:w="http://schemas.openxmlformats.org/wordprocessingml/2006/main" xmlns:w14="http://schemas.microsoft.com/office/word/2010/wordml" xmlns:w15="http://schemas.microsoft.com/office/word/2012/wordml" xmlns:w16se="http://schemas.microsoft.com/office/word/2015/wordml/symex" mc:Ignorable="w14 w15 w16se">
+<w:styles xmlns:mc="http://schemas.openxmlformats.org/markup-compatibility/2006" xmlns:r="http://schemas.openxmlformats.org/officeDocument/2006/relationships" xmlns:w="http://schemas.openxmlformats.org/wordprocessingml/2006/main" xmlns:w14="http://schemas.microsoft.com/office/word/2010/wordml" xmlns:w15="http://schemas.microsoft.com/office/word/2012/wordml" xmlns:w16cid="http://schemas.microsoft.com/office/word/2016/wordml/cid" xmlns:w16se="http://schemas.microsoft.com/office/word/2015/wordml/symex" mc:Ignorable="w14 w15 w16se w16cid">
   <w:docDefaults>
     <w:rPrDefault>
       <w:rPr>
@@ -2149,7 +2317,7 @@
       </w:pPr>
     </w:pPrDefault>
   </w:docDefaults>
-  <w:latentStyles w:defLockedState="0" w:defUIPriority="99" w:defSemiHidden="0" w:defUnhideWhenUsed="0" w:defQFormat="0" w:count="371">
+  <w:latentStyles w:defLockedState="0" w:defUIPriority="99" w:defSemiHidden="0" w:defUnhideWhenUsed="0" w:defQFormat="0" w:count="375">
     <w:lsdException w:name="Normal" w:uiPriority="0" w:qFormat="1"/>
     <w:lsdException w:name="heading 1" w:uiPriority="9" w:qFormat="1"/>
     <w:lsdException w:name="heading 2" w:semiHidden="1" w:uiPriority="9" w:unhideWhenUsed="1" w:qFormat="1"/>
@@ -2521,6 +2689,10 @@
     <w:lsdException w:name="List Table 5 Dark Accent 6" w:uiPriority="50"/>
     <w:lsdException w:name="List Table 6 Colorful Accent 6" w:uiPriority="51"/>
     <w:lsdException w:name="List Table 7 Colorful Accent 6" w:uiPriority="52"/>
+    <w:lsdException w:name="Mention" w:semiHidden="1" w:unhideWhenUsed="1"/>
+    <w:lsdException w:name="Smart Hyperlink" w:semiHidden="1" w:unhideWhenUsed="1"/>
+    <w:lsdException w:name="Hashtag" w:semiHidden="1" w:unhideWhenUsed="1"/>
+    <w:lsdException w:name="Unresolved Mention" w:semiHidden="1" w:unhideWhenUsed="1"/>
   </w:latentStyles>
   <w:style w:type="paragraph" w:default="1" w:styleId="Normal">
     <w:name w:val="Normal"/>

</xml_diff>